<commit_message>
links utiles + mini update materia
</commit_message>
<xml_diff>
--- a/materia.docx
+++ b/materia.docx
@@ -10,11 +10,33 @@
           <w:lang w:val="es-CL"/>
         </w:rPr>
       </w:pPr>
-      <w:r>
-        <w:rPr>
-          <w:lang w:val="es-CL"/>
-        </w:rPr>
-        <w:t>Summary statistic: números que se usan para describir la data</w:t>
+      <w:proofErr w:type="spellStart"/>
+      <w:r>
+        <w:rPr>
+          <w:lang w:val="es-CL"/>
+        </w:rPr>
+        <w:t>Summary</w:t>
+      </w:r>
+      <w:proofErr w:type="spellEnd"/>
+      <w:r>
+        <w:rPr>
+          <w:lang w:val="es-CL"/>
+        </w:rPr>
+        <w:t xml:space="preserve"> </w:t>
+      </w:r>
+      <w:proofErr w:type="spellStart"/>
+      <w:r>
+        <w:rPr>
+          <w:lang w:val="es-CL"/>
+        </w:rPr>
+        <w:t>statistic</w:t>
+      </w:r>
+      <w:proofErr w:type="spellEnd"/>
+      <w:r>
+        <w:rPr>
+          <w:lang w:val="es-CL"/>
+        </w:rPr>
+        <w:t>: números que se usan para describir la data</w:t>
       </w:r>
     </w:p>
     <w:p>
@@ -71,7 +93,21 @@
         <w:rPr>
           <w:lang w:val="es-CL"/>
         </w:rPr>
-        <w:t>Discreta: solo toma un conjunto de valores positivos con saltos (0,1,2,…)</w:t>
+        <w:t>Discreta: solo toma un conjunto de valores positivos con saltos (0,</w:t>
+      </w:r>
+      <w:proofErr w:type="gramStart"/>
+      <w:r>
+        <w:rPr>
+          <w:lang w:val="es-CL"/>
+        </w:rPr>
+        <w:t>1,2,…</w:t>
+      </w:r>
+      <w:proofErr w:type="gramEnd"/>
+      <w:r>
+        <w:rPr>
+          <w:lang w:val="es-CL"/>
+        </w:rPr>
+        <w:t>)</w:t>
       </w:r>
     </w:p>
     <w:p>
@@ -321,7 +357,21 @@
         <w:rPr>
           <w:lang w:val="es-CL"/>
         </w:rPr>
-        <w:t>Dispersión/scatterplots (pareada): muestran la relación entre 2 variables (lineal/no lineal)</w:t>
+        <w:t>Dispersión/</w:t>
+      </w:r>
+      <w:proofErr w:type="spellStart"/>
+      <w:r>
+        <w:rPr>
+          <w:lang w:val="es-CL"/>
+        </w:rPr>
+        <w:t>scatterplots</w:t>
+      </w:r>
+      <w:proofErr w:type="spellEnd"/>
+      <w:r>
+        <w:rPr>
+          <w:lang w:val="es-CL"/>
+        </w:rPr>
+        <w:t xml:space="preserve"> (pareada): muestran la relación entre 2 variables (lineal/no lineal)</w:t>
       </w:r>
     </w:p>
     <w:p>
@@ -361,7 +411,21 @@
         <w:rPr>
           <w:lang w:val="es-CL"/>
         </w:rPr>
-        <w:t>Box plot: muestra los datos según los cuartiles.</w:t>
+        <w:t xml:space="preserve">Box </w:t>
+      </w:r>
+      <w:proofErr w:type="spellStart"/>
+      <w:r>
+        <w:rPr>
+          <w:lang w:val="es-CL"/>
+        </w:rPr>
+        <w:t>plot</w:t>
+      </w:r>
+      <w:proofErr w:type="spellEnd"/>
+      <w:r>
+        <w:rPr>
+          <w:lang w:val="es-CL"/>
+        </w:rPr>
+        <w:t>: muestra los datos según los cuartiles.</w:t>
       </w:r>
       <w:r>
         <w:rPr>
@@ -523,7 +587,21 @@
         <w:rPr>
           <w:lang w:val="es-CL"/>
         </w:rPr>
-        <w:t>Valores atípicos: sirven para ver que tan sesgada esta la distribución, identificar errores y ver propiedades de la data.</w:t>
+        <w:t xml:space="preserve">Valores atípicos: sirven para ver </w:t>
+      </w:r>
+      <w:proofErr w:type="spellStart"/>
+      <w:r>
+        <w:rPr>
+          <w:lang w:val="es-CL"/>
+        </w:rPr>
+        <w:t>que</w:t>
+      </w:r>
+      <w:proofErr w:type="spellEnd"/>
+      <w:r>
+        <w:rPr>
+          <w:lang w:val="es-CL"/>
+        </w:rPr>
+        <w:t xml:space="preserve"> tan sesgada esta la distribución, identificar errores y ver propiedades de la data.</w:t>
       </w:r>
     </w:p>
     <w:p>
@@ -666,7 +744,23 @@
           <w:rFonts w:eastAsiaTheme="minorEastAsia"/>
           <w:lang w:val="es-CL"/>
         </w:rPr>
-        <w:t xml:space="preserve">    ;  </w:t>
+        <w:t xml:space="preserve">  </w:t>
+      </w:r>
+      <w:proofErr w:type="gramStart"/>
+      <w:r>
+        <w:rPr>
+          <w:rFonts w:eastAsiaTheme="minorEastAsia"/>
+          <w:lang w:val="es-CL"/>
+        </w:rPr>
+        <w:t xml:space="preserve">  ;</w:t>
+      </w:r>
+      <w:proofErr w:type="gramEnd"/>
+      <w:r>
+        <w:rPr>
+          <w:rFonts w:eastAsiaTheme="minorEastAsia"/>
+          <w:lang w:val="es-CL"/>
+        </w:rPr>
+        <w:t xml:space="preserve">  </w:t>
       </w:r>
       <m:oMath>
         <m:sSub>
@@ -824,7 +918,21 @@
         <w:rPr>
           <w:lang w:val="es-CL"/>
         </w:rPr>
-        <w:t>Error tipo 1: H0 es verdadera pero esta se rechaza.</w:t>
+        <w:t xml:space="preserve">Error tipo 1: H0 es </w:t>
+      </w:r>
+      <w:proofErr w:type="gramStart"/>
+      <w:r>
+        <w:rPr>
+          <w:lang w:val="es-CL"/>
+        </w:rPr>
+        <w:t>verdadera</w:t>
+      </w:r>
+      <w:proofErr w:type="gramEnd"/>
+      <w:r>
+        <w:rPr>
+          <w:lang w:val="es-CL"/>
+        </w:rPr>
+        <w:t xml:space="preserve"> pero esta se rechaza.</w:t>
       </w:r>
     </w:p>
     <w:p>
@@ -1000,7 +1108,21 @@
           <w:lang w:val="es-CL"/>
         </w:rPr>
         <w:lastRenderedPageBreak/>
-        <w:t xml:space="preserve">Teorema del limite central: </w:t>
+        <w:t xml:space="preserve">Teorema del </w:t>
+      </w:r>
+      <w:proofErr w:type="spellStart"/>
+      <w:r>
+        <w:rPr>
+          <w:lang w:val="es-CL"/>
+        </w:rPr>
+        <w:t>limite</w:t>
+      </w:r>
+      <w:proofErr w:type="spellEnd"/>
+      <w:r>
+        <w:rPr>
+          <w:lang w:val="es-CL"/>
+        </w:rPr>
+        <w:t xml:space="preserve"> central: </w:t>
       </w:r>
       <w:r>
         <w:rPr>
@@ -1020,7 +1142,21 @@
         <w:rPr>
           <w:lang w:val="es-CL"/>
         </w:rPr>
-        <w:t>No pareados: si x esta en el grupo 1, no es necesario que este en el 2.</w:t>
+        <w:t xml:space="preserve">No pareados: si x </w:t>
+      </w:r>
+      <w:proofErr w:type="spellStart"/>
+      <w:r>
+        <w:rPr>
+          <w:lang w:val="es-CL"/>
+        </w:rPr>
+        <w:t>esta</w:t>
+      </w:r>
+      <w:proofErr w:type="spellEnd"/>
+      <w:r>
+        <w:rPr>
+          <w:lang w:val="es-CL"/>
+        </w:rPr>
+        <w:t xml:space="preserve"> en el grupo 1, no es necesario que este en el 2.</w:t>
       </w:r>
     </w:p>
     <w:p>
@@ -1037,6 +1173,20 @@
           <w:lang w:val="es-CL"/>
         </w:rPr>
         <w:t>Distribución t</w:t>
+      </w:r>
+    </w:p>
+    <w:p>
+      <w:pPr>
+        <w:ind w:left="360"/>
+        <w:rPr>
+          <w:lang w:val="es-CL"/>
+        </w:rPr>
+      </w:pPr>
+      <w:r>
+        <w:rPr>
+          <w:lang w:val="es-CL"/>
+        </w:rPr>
+        <w:t>Comparar medias.</w:t>
       </w:r>
     </w:p>
     <w:p>
@@ -1155,6 +1305,8 @@
           <m:t>-1</m:t>
         </m:r>
       </m:oMath>
+      <w:bookmarkStart w:id="0" w:name="_GoBack"/>
+      <w:bookmarkEnd w:id="0"/>
     </w:p>
     <w:p>
       <w:pPr>
@@ -3134,6 +3286,7 @@
           <w:rFonts w:eastAsiaTheme="minorEastAsia"/>
           <w:lang w:val="es-CL"/>
         </w:rPr>
+        <w:lastRenderedPageBreak/>
         <w:t>Nivel de significación: probabilidad de realizar un error de tipo 1</w:t>
       </w:r>
     </w:p>
@@ -3150,7 +3303,6 @@
           <w:rFonts w:eastAsiaTheme="minorEastAsia"/>
           <w:lang w:val="es-CL"/>
         </w:rPr>
-        <w:lastRenderedPageBreak/>
         <w:t>Tamaño del efecto: muestras pequeñas provocan error del tipo 2</w:t>
       </w:r>
     </w:p>
@@ -3185,7 +3337,23 @@
           <w:rFonts w:eastAsiaTheme="minorEastAsia"/>
           <w:lang w:val="es-CL"/>
         </w:rPr>
-        <w:t>La distribución es casi moral cuando la distribución de 0´s y 1´s no esta muy cargada hacia un lado.</w:t>
+        <w:t xml:space="preserve">La distribución es casi moral cuando la distribución de 0´s y 1´s no </w:t>
+      </w:r>
+      <w:proofErr w:type="spellStart"/>
+      <w:r>
+        <w:rPr>
+          <w:rFonts w:eastAsiaTheme="minorEastAsia"/>
+          <w:lang w:val="es-CL"/>
+        </w:rPr>
+        <w:t>esta</w:t>
+      </w:r>
+      <w:proofErr w:type="spellEnd"/>
+      <w:r>
+        <w:rPr>
+          <w:rFonts w:eastAsiaTheme="minorEastAsia"/>
+          <w:lang w:val="es-CL"/>
+        </w:rPr>
+        <w:t xml:space="preserve"> muy cargada hacia un lado.</w:t>
       </w:r>
     </w:p>
     <w:p>
@@ -3762,14 +3930,7 @@
               <w:rFonts w:ascii="Cambria Math" w:eastAsiaTheme="minorEastAsia" w:hAnsi="Cambria Math"/>
               <w:lang w:val="es-CL"/>
             </w:rPr>
-            <m:t>=</m:t>
-          </m:r>
-          <m:r>
-            <w:rPr>
-              <w:rFonts w:ascii="Cambria Math" w:eastAsiaTheme="minorEastAsia" w:hAnsi="Cambria Math"/>
-              <w:lang w:val="es-CL"/>
-            </w:rPr>
-            <m:t xml:space="preserve"> </m:t>
+            <m:t xml:space="preserve">= </m:t>
           </m:r>
           <m:rad>
             <m:radPr>
@@ -4521,6 +4682,7 @@
           <w:rFonts w:eastAsiaTheme="minorEastAsia"/>
           <w:lang w:val="es-CL"/>
         </w:rPr>
+        <w:lastRenderedPageBreak/>
         <w:t>Muestras &lt; 10% de la población</w:t>
       </w:r>
     </w:p>
@@ -4541,7 +4703,6 @@
           <w:rFonts w:eastAsiaTheme="minorEastAsia"/>
           <w:lang w:val="es-CL"/>
         </w:rPr>
-        <w:lastRenderedPageBreak/>
         <w:t>Cada observación debe estar solo en una muestra.</w:t>
       </w:r>
     </w:p>
@@ -4560,8 +4721,18 @@
           <w:u w:val="single"/>
           <w:lang w:val="es-CL"/>
         </w:rPr>
-        <w:t>Mc Nemar</w:t>
-      </w:r>
+        <w:t xml:space="preserve">Mc </w:t>
+      </w:r>
+      <w:proofErr w:type="spellStart"/>
+      <w:r>
+        <w:rPr>
+          <w:rFonts w:eastAsiaTheme="minorEastAsia"/>
+          <w:u w:val="single"/>
+          <w:lang w:val="es-CL"/>
+        </w:rPr>
+        <w:t>Nemar</w:t>
+      </w:r>
+      <w:proofErr w:type="spellEnd"/>
     </w:p>
     <w:p>
       <w:pPr>
@@ -4845,7 +5016,23 @@
           <w:rFonts w:eastAsiaTheme="minorEastAsia"/>
           <w:lang w:val="es-CL"/>
         </w:rPr>
-        <w:t>Ejemplo de hipotesis:</w:t>
+        <w:t xml:space="preserve">Ejemplo de </w:t>
+      </w:r>
+      <w:proofErr w:type="spellStart"/>
+      <w:r>
+        <w:rPr>
+          <w:rFonts w:eastAsiaTheme="minorEastAsia"/>
+          <w:lang w:val="es-CL"/>
+        </w:rPr>
+        <w:t>hipotesis</w:t>
+      </w:r>
+      <w:proofErr w:type="spellEnd"/>
+      <w:r>
+        <w:rPr>
+          <w:rFonts w:eastAsiaTheme="minorEastAsia"/>
+          <w:lang w:val="es-CL"/>
+        </w:rPr>
+        <w:t>:</w:t>
       </w:r>
     </w:p>
     <w:p>
@@ -5008,6 +5195,9 @@
             <m:t>= √esperado</m:t>
           </m:r>
           <m:r>
+            <m:rPr>
+              <m:sty m:val="p"/>
+            </m:rPr>
             <w:rPr>
               <w:rFonts w:eastAsiaTheme="minorEastAsia"/>
               <w:lang w:val="es-CL"/>
@@ -5231,8 +5421,18 @@
           <w:u w:val="single"/>
           <w:lang w:val="es-CL"/>
         </w:rPr>
-        <w:t>Calcular valor esperado en tabla de 2 vias</w:t>
-      </w:r>
+        <w:t xml:space="preserve">Calcular valor esperado en tabla de 2 </w:t>
+      </w:r>
+      <w:proofErr w:type="spellStart"/>
+      <w:r>
+        <w:rPr>
+          <w:rFonts w:eastAsiaTheme="minorEastAsia"/>
+          <w:u w:val="single"/>
+          <w:lang w:val="es-CL"/>
+        </w:rPr>
+        <w:t>vias</w:t>
+      </w:r>
+      <w:proofErr w:type="spellEnd"/>
     </w:p>
     <w:p>
       <w:pPr>
@@ -5248,6 +5448,7 @@
               <w:rFonts w:ascii="Cambria Math" w:eastAsiaTheme="minorEastAsia" w:hAnsi="Cambria Math"/>
               <w:lang w:val="es-CL"/>
             </w:rPr>
+            <w:lastRenderedPageBreak/>
             <m:t>Esperad</m:t>
           </m:r>
           <m:sSub>
@@ -5689,14 +5890,7 @@
                       <w:rFonts w:ascii="Cambria Math" w:eastAsiaTheme="minorEastAsia" w:hAnsi="Cambria Math"/>
                       <w:lang w:val="es-CL"/>
                     </w:rPr>
-                    <m:t>i</m:t>
-                  </m:r>
-                  <m:r>
-                    <w:rPr>
-                      <w:rFonts w:ascii="Cambria Math" w:eastAsiaTheme="minorEastAsia" w:hAnsi="Cambria Math"/>
-                      <w:lang w:val="es-CL"/>
-                    </w:rPr>
-                    <m:t>,j</m:t>
+                    <m:t>i,j</m:t>
                   </m:r>
                 </m:sub>
                 <m:sup>
@@ -5755,16 +5949,7 @@
               <w:rFonts w:ascii="Cambria Math" w:eastAsiaTheme="minorEastAsia" w:hAnsi="Cambria Math"/>
               <w:lang w:val="es-CL"/>
             </w:rPr>
-            <m:t>(Columnas</m:t>
-          </m:r>
-          <w:bookmarkStart w:id="0" w:name="_GoBack"/>
-          <w:bookmarkEnd w:id="0"/>
-          <m:r>
-            <w:rPr>
-              <w:rFonts w:ascii="Cambria Math" w:eastAsiaTheme="minorEastAsia" w:hAnsi="Cambria Math"/>
-              <w:lang w:val="es-CL"/>
-            </w:rPr>
-            <m:t>-1)</m:t>
+            <m:t>(Columnas-1)</m:t>
           </m:r>
         </m:oMath>
       </m:oMathPara>
@@ -8738,7 +8923,7 @@
 </file>
 
 <file path=customXml/itemProps1.xml><?xml version="1.0" encoding="utf-8"?>
-<ds:datastoreItem xmlns:ds="http://schemas.openxmlformats.org/officeDocument/2006/customXml" ds:itemID="{CD5A9330-2C8A-4704-BF05-3A37243B05F6}">
+<ds:datastoreItem xmlns:ds="http://schemas.openxmlformats.org/officeDocument/2006/customXml" ds:itemID="{A5338CD6-B70C-4620-A62E-10A50C85DFC6}">
   <ds:schemaRefs>
     <ds:schemaRef ds:uri="http://schemas.openxmlformats.org/officeDocument/2006/bibliography"/>
   </ds:schemaRefs>

</xml_diff>